<commit_message>
criação da home.html e do Style.css
</commit_message>
<xml_diff>
--- a/Planejamento.docx
+++ b/Planejamento.docx
@@ -571,6 +571,78 @@
           <w:szCs w:val="24"/>
         </w:rPr>
       </w:pPr>
+    </w:p>
+    <w:p>
+      <w:pPr>
+        <w:spacing w:after="0" w:line="360" w:lineRule="auto"/>
+        <w:jc w:val="both"/>
+        <w:rPr>
+          <w:rFonts w:ascii="Arial" w:hAnsi="Arial" w:cs="Arial"/>
+          <w:sz w:val="24"/>
+          <w:szCs w:val="24"/>
+        </w:rPr>
+      </w:pPr>
+    </w:p>
+    <w:p>
+      <w:pPr>
+        <w:spacing w:after="0" w:line="360" w:lineRule="auto"/>
+        <w:jc w:val="both"/>
+        <w:rPr>
+          <w:rFonts w:ascii="Arial" w:hAnsi="Arial" w:cs="Arial"/>
+          <w:sz w:val="24"/>
+          <w:szCs w:val="24"/>
+        </w:rPr>
+      </w:pPr>
+    </w:p>
+    <w:p>
+      <w:pPr>
+        <w:spacing w:after="0" w:line="360" w:lineRule="auto"/>
+        <w:jc w:val="both"/>
+        <w:rPr>
+          <w:rFonts w:ascii="Arial" w:hAnsi="Arial" w:cs="Arial"/>
+          <w:sz w:val="24"/>
+          <w:szCs w:val="24"/>
+        </w:rPr>
+      </w:pPr>
+    </w:p>
+    <w:p>
+      <w:pPr>
+        <w:spacing w:after="0" w:line="360" w:lineRule="auto"/>
+        <w:jc w:val="both"/>
+        <w:rPr>
+          <w:rFonts w:ascii="Arial" w:hAnsi="Arial" w:cs="Arial"/>
+          <w:sz w:val="24"/>
+          <w:szCs w:val="24"/>
+        </w:rPr>
+      </w:pPr>
+      <w:r>
+        <w:rPr>
+          <w:rFonts w:ascii="Arial" w:hAnsi="Arial" w:cs="Arial"/>
+          <w:sz w:val="24"/>
+          <w:szCs w:val="24"/>
+        </w:rPr>
+        <w:lastRenderedPageBreak/>
+        <w:t>Histórico de execução</w:t>
+      </w:r>
+    </w:p>
+    <w:p>
+      <w:pPr>
+        <w:spacing w:after="0" w:line="360" w:lineRule="auto"/>
+        <w:jc w:val="both"/>
+        <w:rPr>
+          <w:rFonts w:ascii="Arial" w:hAnsi="Arial" w:cs="Arial"/>
+          <w:sz w:val="24"/>
+          <w:szCs w:val="24"/>
+        </w:rPr>
+      </w:pPr>
+      <w:r>
+        <w:rPr>
+          <w:rFonts w:ascii="Arial" w:hAnsi="Arial" w:cs="Arial"/>
+          <w:sz w:val="24"/>
+          <w:szCs w:val="24"/>
+        </w:rPr>
+        <w:t>04/09/2023 – Início da confecção da página home</w:t>
+      </w:r>
     </w:p>
     <w:sectPr>
       <w:pgSz w:w="11906" w:h="16838"/>

</xml_diff>

<commit_message>
Seleção de fotos para o projeto
</commit_message>
<xml_diff>
--- a/Planejamento.docx
+++ b/Planejamento.docx
@@ -62,7 +62,25 @@
           <w:sz w:val="24"/>
           <w:szCs w:val="24"/>
         </w:rPr>
-        <w:t xml:space="preserve"> "BeyondBordersTales"</w:t>
+        <w:t xml:space="preserve"> "</w:t>
+      </w:r>
+      <w:proofErr w:type="spellStart"/>
+      <w:r>
+        <w:rPr>
+          <w:rFonts w:ascii="Arial" w:hAnsi="Arial" w:cs="Arial"/>
+          <w:sz w:val="24"/>
+          <w:szCs w:val="24"/>
+        </w:rPr>
+        <w:t>BeyondBordersTales</w:t>
+      </w:r>
+      <w:proofErr w:type="spellEnd"/>
+      <w:r>
+        <w:rPr>
+          <w:rFonts w:ascii="Arial" w:hAnsi="Arial" w:cs="Arial"/>
+          <w:sz w:val="24"/>
+          <w:szCs w:val="24"/>
+        </w:rPr>
+        <w:t>"</w:t>
       </w:r>
     </w:p>
     <w:p>
@@ -104,7 +122,25 @@
           <w:sz w:val="24"/>
           <w:szCs w:val="24"/>
         </w:rPr>
-        <w:t>O projeto "BeyondBordersTales" será dividido em duas seções principais: "Novos Horizontes" e "Paixões".</w:t>
+        <w:t>O projeto "</w:t>
+      </w:r>
+      <w:proofErr w:type="spellStart"/>
+      <w:r>
+        <w:rPr>
+          <w:rFonts w:ascii="Arial" w:hAnsi="Arial" w:cs="Arial"/>
+          <w:sz w:val="24"/>
+          <w:szCs w:val="24"/>
+        </w:rPr>
+        <w:t>BeyondBordersTales</w:t>
+      </w:r>
+      <w:proofErr w:type="spellEnd"/>
+      <w:r>
+        <w:rPr>
+          <w:rFonts w:ascii="Arial" w:hAnsi="Arial" w:cs="Arial"/>
+          <w:sz w:val="24"/>
+          <w:szCs w:val="24"/>
+        </w:rPr>
+        <w:t>" será dividido em duas seções principais: "Novos Horizontes" e "Paixões".</w:t>
       </w:r>
     </w:p>
     <w:p>
@@ -273,7 +309,15 @@
           <w:sz w:val="24"/>
           <w:szCs w:val="24"/>
         </w:rPr>
-        <w:t>2. Disney</w:t>
+        <w:t>2</w:t>
+      </w:r>
+      <w:r>
+        <w:rPr>
+          <w:rFonts w:ascii="Arial" w:hAnsi="Arial" w:cs="Arial"/>
+          <w:sz w:val="24"/>
+          <w:szCs w:val="24"/>
+        </w:rPr>
+        <w:t>. Ilha Bela</w:t>
       </w:r>
       <w:r>
         <w:rPr>
@@ -289,99 +333,61 @@
           <w:sz w:val="24"/>
           <w:szCs w:val="24"/>
         </w:rPr>
+        <w:t xml:space="preserve"> Uma escapada paradisíaca para Ilha Bela, com detalhes sobre praias, atividades aquáticas e momentos inesquecíveis.</w:t>
+      </w:r>
+    </w:p>
+    <w:p>
+      <w:pPr>
+        <w:spacing w:after="0" w:line="360" w:lineRule="auto"/>
+        <w:jc w:val="both"/>
+        <w:rPr>
+          <w:rFonts w:ascii="Arial" w:hAnsi="Arial" w:cs="Arial"/>
+          <w:sz w:val="24"/>
+          <w:szCs w:val="24"/>
+        </w:rPr>
+      </w:pPr>
+    </w:p>
+    <w:p>
+      <w:pPr>
+        <w:spacing w:after="0" w:line="360" w:lineRule="auto"/>
+        <w:jc w:val="both"/>
+        <w:rPr>
+          <w:rFonts w:ascii="Arial" w:hAnsi="Arial" w:cs="Arial"/>
+          <w:sz w:val="24"/>
+          <w:szCs w:val="24"/>
+        </w:rPr>
+      </w:pPr>
+      <w:r>
+        <w:rPr>
+          <w:rFonts w:ascii="Arial" w:hAnsi="Arial" w:cs="Arial"/>
+          <w:sz w:val="24"/>
+          <w:szCs w:val="24"/>
+        </w:rPr>
+        <w:t>3</w:t>
+      </w:r>
+      <w:r>
+        <w:rPr>
+          <w:rFonts w:ascii="Arial" w:hAnsi="Arial" w:cs="Arial"/>
+          <w:sz w:val="24"/>
+          <w:szCs w:val="24"/>
+        </w:rPr>
+        <w:t>. Disney</w:t>
+      </w:r>
+      <w:r>
+        <w:rPr>
+          <w:rFonts w:ascii="Arial" w:hAnsi="Arial" w:cs="Arial"/>
+          <w:sz w:val="24"/>
+          <w:szCs w:val="24"/>
+        </w:rPr>
+        <w:t>.</w:t>
+      </w:r>
+      <w:r>
+        <w:rPr>
+          <w:rFonts w:ascii="Arial" w:hAnsi="Arial" w:cs="Arial"/>
+          <w:sz w:val="24"/>
+          <w:szCs w:val="24"/>
+        </w:rPr>
         <w:t xml:space="preserve"> Uma jornada mágica pelos parques temáticos da Disney, com destaque para as atrações mais icônicas e dicas de visita.</w:t>
-      </w:r>
-    </w:p>
-    <w:p>
-      <w:pPr>
-        <w:spacing w:after="0" w:line="360" w:lineRule="auto"/>
-        <w:jc w:val="both"/>
-        <w:rPr>
-          <w:rFonts w:ascii="Arial" w:hAnsi="Arial" w:cs="Arial"/>
-          <w:sz w:val="24"/>
-          <w:szCs w:val="24"/>
-        </w:rPr>
-      </w:pPr>
-    </w:p>
-    <w:p>
-      <w:pPr>
-        <w:spacing w:after="0" w:line="360" w:lineRule="auto"/>
-        <w:jc w:val="both"/>
-        <w:rPr>
-          <w:rFonts w:ascii="Arial" w:hAnsi="Arial" w:cs="Arial"/>
-          <w:sz w:val="24"/>
-          <w:szCs w:val="24"/>
-        </w:rPr>
-      </w:pPr>
-      <w:r>
-        <w:rPr>
-          <w:rFonts w:ascii="Arial" w:hAnsi="Arial" w:cs="Arial"/>
-          <w:sz w:val="24"/>
-          <w:szCs w:val="24"/>
-        </w:rPr>
-        <w:t>3. Aiuruoca</w:t>
-      </w:r>
-      <w:r>
-        <w:rPr>
-          <w:rFonts w:ascii="Arial" w:hAnsi="Arial" w:cs="Arial"/>
-          <w:sz w:val="24"/>
-          <w:szCs w:val="24"/>
-        </w:rPr>
-        <w:t>.</w:t>
-      </w:r>
-      <w:r>
-        <w:rPr>
-          <w:rFonts w:ascii="Arial" w:hAnsi="Arial" w:cs="Arial"/>
-          <w:sz w:val="24"/>
-          <w:szCs w:val="24"/>
-        </w:rPr>
-        <w:t xml:space="preserve"> Uma aventura na natureza em Aiuruoca, incluindo trilhas, paisagens deslumbrantes e histórias pessoais.</w:t>
-      </w:r>
-    </w:p>
-    <w:p>
-      <w:pPr>
-        <w:spacing w:after="0" w:line="360" w:lineRule="auto"/>
-        <w:jc w:val="both"/>
-        <w:rPr>
-          <w:rFonts w:ascii="Arial" w:hAnsi="Arial" w:cs="Arial"/>
-          <w:sz w:val="24"/>
-          <w:szCs w:val="24"/>
-        </w:rPr>
-      </w:pPr>
-    </w:p>
-    <w:p>
-      <w:pPr>
-        <w:spacing w:after="0" w:line="360" w:lineRule="auto"/>
-        <w:jc w:val="both"/>
-        <w:rPr>
-          <w:rFonts w:ascii="Arial" w:hAnsi="Arial" w:cs="Arial"/>
-          <w:sz w:val="24"/>
-          <w:szCs w:val="24"/>
-        </w:rPr>
-      </w:pPr>
-      <w:r>
-        <w:rPr>
-          <w:rFonts w:ascii="Arial" w:hAnsi="Arial" w:cs="Arial"/>
-          <w:sz w:val="24"/>
-          <w:szCs w:val="24"/>
-        </w:rPr>
-        <w:t>4. Ilha Bela</w:t>
-      </w:r>
-      <w:r>
-        <w:rPr>
-          <w:rFonts w:ascii="Arial" w:hAnsi="Arial" w:cs="Arial"/>
-          <w:sz w:val="24"/>
-          <w:szCs w:val="24"/>
-        </w:rPr>
-        <w:t>.</w:t>
-      </w:r>
-      <w:r>
-        <w:rPr>
-          <w:rFonts w:ascii="Arial" w:hAnsi="Arial" w:cs="Arial"/>
-          <w:sz w:val="24"/>
-          <w:szCs w:val="24"/>
-        </w:rPr>
-        <w:t xml:space="preserve"> Uma escapada paradisíaca para Ilha Bela, com detalhes sobre praias, atividades aquáticas e momentos inesquecíveis.</w:t>
       </w:r>
     </w:p>
     <w:p>
@@ -621,7 +627,6 @@
           <w:sz w:val="24"/>
           <w:szCs w:val="24"/>
         </w:rPr>
-        <w:lastRenderedPageBreak/>
         <w:t>Histórico de execução</w:t>
       </w:r>
     </w:p>

</xml_diff>